<commit_message>
feat: wk3 assignment work done
</commit_message>
<xml_diff>
--- a/Wk3/JSF_Application_And_Grid.docx
+++ b/Wk3/JSF_Application_And_Grid.docx
@@ -149,7 +149,13 @@
         <w:rPr>
           <w:rFonts w:ascii="Times New Roman" w:hAnsi="Times New Roman"/>
         </w:rPr>
-        <w:t>15</w:t>
+        <w:t>1</w:t>
+      </w:r>
+      <w:r>
+        <w:rPr>
+          <w:rFonts w:ascii="Times New Roman" w:hAnsi="Times New Roman"/>
+        </w:rPr>
+        <w:t>9</w:t>
       </w:r>
       <w:r>
         <w:rPr>
@@ -283,7 +289,49 @@
         <w:rPr>
           <w:rFonts w:ascii="Times New Roman" w:hAnsi="Times New Roman"/>
         </w:rPr>
-        <w:t xml:space="preserve"> </w:t>
+        <w:t xml:space="preserve"> I replaced the bare XHTML with use of a general layout, comprised of </w:t>
+      </w:r>
+      <w:r>
+        <w:rPr>
+          <w:rFonts w:ascii="Times New Roman" w:hAnsi="Times New Roman"/>
+        </w:rPr>
+        <w:t xml:space="preserve">smaller </w:t>
+      </w:r>
+      <w:proofErr w:type="spellStart"/>
+      <w:proofErr w:type="gramStart"/>
+      <w:r>
+        <w:rPr>
+          <w:rFonts w:ascii="Times New Roman" w:hAnsi="Times New Roman"/>
+        </w:rPr>
+        <w:t>ui:composition</w:t>
+      </w:r>
+      <w:proofErr w:type="spellEnd"/>
+      <w:proofErr w:type="gramEnd"/>
+      <w:r>
+        <w:rPr>
+          <w:rFonts w:ascii="Times New Roman" w:hAnsi="Times New Roman"/>
+        </w:rPr>
+        <w:t xml:space="preserve"> JSF view components. Now, every page has the same header/footer layout. </w:t>
+      </w:r>
+      <w:r>
+        <w:rPr>
+          <w:rFonts w:ascii="Times New Roman" w:hAnsi="Times New Roman"/>
+        </w:rPr>
+        <w:t xml:space="preserve">Furthermore, the use and styling flexibility of JSF data grids was explored on the </w:t>
+      </w:r>
+      <w:proofErr w:type="spellStart"/>
+      <w:r>
+        <w:rPr>
+          <w:rFonts w:ascii="Times New Roman" w:hAnsi="Times New Roman"/>
+        </w:rPr>
+        <w:t>TestResponse.xhtml</w:t>
+      </w:r>
+      <w:proofErr w:type="spellEnd"/>
+      <w:r>
+        <w:rPr>
+          <w:rFonts w:ascii="Times New Roman" w:hAnsi="Times New Roman"/>
+        </w:rPr>
+        <w:t xml:space="preserve"> page.</w:t>
       </w:r>
     </w:p>
     <w:p>
@@ -312,45 +360,50 @@
       <w:pPr>
         <w:pStyle w:val="BodyText2"/>
         <w:ind w:firstLine="0"/>
+        <w:rPr>
+          <w:rFonts w:ascii="Times New Roman" w:hAnsi="Times New Roman"/>
+        </w:rPr>
+      </w:pPr>
+      <w:r>
+        <w:rPr>
+          <w:rFonts w:ascii="Times New Roman" w:hAnsi="Times New Roman"/>
+        </w:rPr>
+        <w:tab/>
+      </w:r>
+      <w:r>
         <w:rPr>
           <w:rFonts w:ascii="Times New Roman" w:hAnsi="Times New Roman"/>
           <w:b/>
           <w:bCs/>
           <w:u w:val="single"/>
         </w:rPr>
-      </w:pPr>
-      <w:r>
-        <w:rPr>
-          <w:rFonts w:ascii="Times New Roman" w:hAnsi="Times New Roman"/>
-        </w:rPr>
-        <w:tab/>
-      </w:r>
-      <w:r>
-        <w:rPr>
-          <w:rFonts w:ascii="Times New Roman" w:hAnsi="Times New Roman"/>
-          <w:b/>
-          <w:bCs/>
-          <w:u w:val="single"/>
-        </w:rPr>
         <w:t>Classes</w:t>
       </w:r>
     </w:p>
     <w:p>
       <w:pPr>
         <w:pStyle w:val="BodyText2"/>
-        <w:numPr>
-          <w:ilvl w:val="0"/>
-          <w:numId w:val="2"/>
-        </w:numPr>
-        <w:rPr>
-          <w:rFonts w:ascii="Times New Roman" w:hAnsi="Times New Roman"/>
-        </w:rPr>
-      </w:pPr>
-      <w:r>
-        <w:rPr>
-          <w:rFonts w:ascii="Times New Roman" w:hAnsi="Times New Roman"/>
-        </w:rPr>
-        <w:t>assignment2a</w:t>
+        <w:rPr>
+          <w:rFonts w:ascii="Times New Roman" w:hAnsi="Times New Roman"/>
+        </w:rPr>
+      </w:pPr>
+      <w:r>
+        <w:rPr>
+          <w:rFonts w:ascii="Times New Roman" w:hAnsi="Times New Roman"/>
+        </w:rPr>
+        <w:t>a</w:t>
+      </w:r>
+      <w:r>
+        <w:rPr>
+          <w:rFonts w:ascii="Times New Roman" w:hAnsi="Times New Roman"/>
+        </w:rPr>
+        <w:t>ssignment</w:t>
+      </w:r>
+      <w:r>
+        <w:rPr>
+          <w:rFonts w:ascii="Times New Roman" w:hAnsi="Times New Roman"/>
+        </w:rPr>
+        <w:t>3</w:t>
       </w:r>
     </w:p>
     <w:p>
@@ -368,13 +421,13 @@
         <w:rPr>
           <w:rFonts w:ascii="Times New Roman" w:hAnsi="Times New Roman"/>
         </w:rPr>
-        <w:t>TestServlet.java</w:t>
-      </w:r>
-      <w:r>
-        <w:rPr>
-          <w:rFonts w:ascii="Times New Roman" w:hAnsi="Times New Roman"/>
-        </w:rPr>
-        <w:t xml:space="preserve"> (Web Servlet)</w:t>
+        <w:t>User.java</w:t>
+      </w:r>
+      <w:r>
+        <w:rPr>
+          <w:rFonts w:ascii="Times New Roman" w:hAnsi="Times New Roman"/>
+        </w:rPr>
+        <w:t xml:space="preserve"> (Managed Bean)</w:t>
       </w:r>
     </w:p>
     <w:p>
@@ -392,25 +445,7 @@
         <w:rPr>
           <w:rFonts w:ascii="Times New Roman" w:hAnsi="Times New Roman"/>
         </w:rPr>
-        <w:t>Methods: init, doGet, doPost, destroy</w:t>
-      </w:r>
-    </w:p>
-    <w:p>
-      <w:pPr>
-        <w:pStyle w:val="BodyText2"/>
-        <w:numPr>
-          <w:ilvl w:val="0"/>
-          <w:numId w:val="2"/>
-        </w:numPr>
-        <w:rPr>
-          <w:rFonts w:ascii="Times New Roman" w:hAnsi="Times New Roman"/>
-        </w:rPr>
-      </w:pPr>
-      <w:r>
-        <w:rPr>
-          <w:rFonts w:ascii="Times New Roman" w:hAnsi="Times New Roman"/>
-        </w:rPr>
-        <w:t>assignment2b</w:t>
+        <w:t>Methods: constructor, overloaded constructor, getters/setters</w:t>
       </w:r>
     </w:p>
     <w:p>
@@ -428,13 +463,7 @@
         <w:rPr>
           <w:rFonts w:ascii="Times New Roman" w:hAnsi="Times New Roman"/>
         </w:rPr>
-        <w:t>User.java</w:t>
-      </w:r>
-      <w:r>
-        <w:rPr>
-          <w:rFonts w:ascii="Times New Roman" w:hAnsi="Times New Roman"/>
-        </w:rPr>
-        <w:t xml:space="preserve"> (Managed Bean)</w:t>
+        <w:t>Order.java (POJO)</w:t>
       </w:r>
     </w:p>
     <w:p>
@@ -452,7 +481,7 @@
         <w:rPr>
           <w:rFonts w:ascii="Times New Roman" w:hAnsi="Times New Roman"/>
         </w:rPr>
-        <w:t>Methods: constructor, overloaded constructor, getters/setters</w:t>
+        <w:t>Methods: constructor, getters/setters</w:t>
       </w:r>
     </w:p>
     <w:p>
@@ -470,13 +499,7 @@
         <w:rPr>
           <w:rFonts w:ascii="Times New Roman" w:hAnsi="Times New Roman"/>
         </w:rPr>
-        <w:t>FormController.java</w:t>
-      </w:r>
-      <w:r>
-        <w:rPr>
-          <w:rFonts w:ascii="Times New Roman" w:hAnsi="Times New Roman"/>
-        </w:rPr>
-        <w:t xml:space="preserve"> (Managed Bean)</w:t>
+        <w:t>Orders.java (Managed Bean)</w:t>
       </w:r>
     </w:p>
     <w:p>
@@ -494,14 +517,72 @@
         <w:rPr>
           <w:rFonts w:ascii="Times New Roman" w:hAnsi="Times New Roman"/>
         </w:rPr>
+        <w:t>Methods: constructor, getters/setters</w:t>
+      </w:r>
+    </w:p>
+    <w:p>
+      <w:pPr>
+        <w:pStyle w:val="BodyText2"/>
+        <w:numPr>
+          <w:ilvl w:val="1"/>
+          <w:numId w:val="2"/>
+        </w:numPr>
+        <w:rPr>
+          <w:rFonts w:ascii="Times New Roman" w:hAnsi="Times New Roman"/>
+        </w:rPr>
+      </w:pPr>
+      <w:r>
+        <w:rPr>
+          <w:rFonts w:ascii="Times New Roman" w:hAnsi="Times New Roman"/>
+        </w:rPr>
+        <w:t>FormController.java</w:t>
+      </w:r>
+      <w:r>
+        <w:rPr>
+          <w:rFonts w:ascii="Times New Roman" w:hAnsi="Times New Roman"/>
+        </w:rPr>
+        <w:t xml:space="preserve"> (Managed Bean)</w:t>
+      </w:r>
+    </w:p>
+    <w:p>
+      <w:pPr>
+        <w:pStyle w:val="BodyText2"/>
+        <w:numPr>
+          <w:ilvl w:val="2"/>
+          <w:numId w:val="2"/>
+        </w:numPr>
+        <w:rPr>
+          <w:rFonts w:ascii="Times New Roman" w:hAnsi="Times New Roman"/>
+        </w:rPr>
+      </w:pPr>
+      <w:r>
+        <w:rPr>
+          <w:rFonts w:ascii="Times New Roman" w:hAnsi="Times New Roman"/>
+        </w:rPr>
         <w:t xml:space="preserve">Methods: </w:t>
       </w:r>
-      <w:r>
-        <w:rPr>
-          <w:rFonts w:ascii="Times New Roman" w:hAnsi="Times New Roman"/>
-        </w:rPr>
-        <w:t>onSubmit, onFlash</w:t>
-      </w:r>
+      <w:proofErr w:type="spellStart"/>
+      <w:r>
+        <w:rPr>
+          <w:rFonts w:ascii="Times New Roman" w:hAnsi="Times New Roman"/>
+        </w:rPr>
+        <w:t>onSubmit</w:t>
+      </w:r>
+      <w:proofErr w:type="spellEnd"/>
+      <w:r>
+        <w:rPr>
+          <w:rFonts w:ascii="Times New Roman" w:hAnsi="Times New Roman"/>
+        </w:rPr>
+        <w:t xml:space="preserve">, </w:t>
+      </w:r>
+      <w:proofErr w:type="spellStart"/>
+      <w:r>
+        <w:rPr>
+          <w:rFonts w:ascii="Times New Roman" w:hAnsi="Times New Roman"/>
+        </w:rPr>
+        <w:t>onFlash</w:t>
+      </w:r>
+      <w:proofErr w:type="spellEnd"/>
     </w:p>
     <w:p>
       <w:pPr>
@@ -523,19 +604,27 @@
     <w:p>
       <w:pPr>
         <w:pStyle w:val="BodyText2"/>
-        <w:numPr>
-          <w:ilvl w:val="0"/>
-          <w:numId w:val="4"/>
-        </w:numPr>
-        <w:rPr>
-          <w:rFonts w:ascii="Times New Roman" w:hAnsi="Times New Roman"/>
-        </w:rPr>
-      </w:pPr>
-      <w:r>
-        <w:rPr>
-          <w:rFonts w:ascii="Times New Roman" w:hAnsi="Times New Roman"/>
-        </w:rPr>
-        <w:t>assignment2a</w:t>
+        <w:rPr>
+          <w:rFonts w:ascii="Times New Roman" w:hAnsi="Times New Roman"/>
+        </w:rPr>
+      </w:pPr>
+      <w:r>
+        <w:rPr>
+          <w:rFonts w:ascii="Times New Roman" w:hAnsi="Times New Roman"/>
+        </w:rPr>
+        <w:t>a</w:t>
+      </w:r>
+      <w:r>
+        <w:rPr>
+          <w:rFonts w:ascii="Times New Roman" w:hAnsi="Times New Roman"/>
+        </w:rPr>
+        <w:t>ssignment</w:t>
+      </w:r>
+      <w:r>
+        <w:rPr>
+          <w:rFonts w:ascii="Times New Roman" w:hAnsi="Times New Roman"/>
+        </w:rPr>
+        <w:t>3</w:t>
       </w:r>
     </w:p>
     <w:p>
@@ -549,12 +638,14 @@
           <w:rFonts w:ascii="Times New Roman" w:hAnsi="Times New Roman"/>
         </w:rPr>
       </w:pPr>
-      <w:r>
-        <w:rPr>
-          <w:rFonts w:ascii="Times New Roman" w:hAnsi="Times New Roman"/>
-        </w:rPr>
-        <w:t>TestForm.jsp</w:t>
-      </w:r>
+      <w:proofErr w:type="spellStart"/>
+      <w:r>
+        <w:rPr>
+          <w:rFonts w:ascii="Times New Roman" w:hAnsi="Times New Roman"/>
+        </w:rPr>
+        <w:t>TestForm.xhtml</w:t>
+      </w:r>
+      <w:proofErr w:type="spellEnd"/>
     </w:p>
     <w:p>
       <w:pPr>
@@ -567,30 +658,14 @@
           <w:rFonts w:ascii="Times New Roman" w:hAnsi="Times New Roman"/>
         </w:rPr>
       </w:pPr>
-      <w:r>
-        <w:rPr>
-          <w:rFonts w:ascii="Times New Roman" w:hAnsi="Times New Roman"/>
-        </w:rPr>
-        <w:t>TestResponse.jsp</w:t>
-      </w:r>
-    </w:p>
-    <w:p>
-      <w:pPr>
-        <w:pStyle w:val="BodyText2"/>
-        <w:numPr>
-          <w:ilvl w:val="0"/>
-          <w:numId w:val="4"/>
-        </w:numPr>
-        <w:rPr>
-          <w:rFonts w:ascii="Times New Roman" w:hAnsi="Times New Roman"/>
-        </w:rPr>
-      </w:pPr>
-      <w:r>
-        <w:rPr>
-          <w:rFonts w:ascii="Times New Roman" w:hAnsi="Times New Roman"/>
-        </w:rPr>
-        <w:t>assignment2b</w:t>
-      </w:r>
+      <w:proofErr w:type="spellStart"/>
+      <w:r>
+        <w:rPr>
+          <w:rFonts w:ascii="Times New Roman" w:hAnsi="Times New Roman"/>
+        </w:rPr>
+        <w:t>TestResponse.xhtml</w:t>
+      </w:r>
+      <w:proofErr w:type="spellEnd"/>
     </w:p>
     <w:p>
       <w:pPr>
@@ -607,42 +682,6 @@
         <w:rPr>
           <w:rFonts w:ascii="Times New Roman" w:hAnsi="Times New Roman"/>
         </w:rPr>
-        <w:t>TestForm.xhtml</w:t>
-      </w:r>
-    </w:p>
-    <w:p>
-      <w:pPr>
-        <w:pStyle w:val="BodyText2"/>
-        <w:numPr>
-          <w:ilvl w:val="1"/>
-          <w:numId w:val="4"/>
-        </w:numPr>
-        <w:rPr>
-          <w:rFonts w:ascii="Times New Roman" w:hAnsi="Times New Roman"/>
-        </w:rPr>
-      </w:pPr>
-      <w:r>
-        <w:rPr>
-          <w:rFonts w:ascii="Times New Roman" w:hAnsi="Times New Roman"/>
-        </w:rPr>
-        <w:t>TestResponse.xhtml</w:t>
-      </w:r>
-    </w:p>
-    <w:p>
-      <w:pPr>
-        <w:pStyle w:val="BodyText2"/>
-        <w:numPr>
-          <w:ilvl w:val="1"/>
-          <w:numId w:val="4"/>
-        </w:numPr>
-        <w:rPr>
-          <w:rFonts w:ascii="Times New Roman" w:hAnsi="Times New Roman"/>
-        </w:rPr>
-      </w:pPr>
-      <w:r>
-        <w:rPr>
-          <w:rFonts w:ascii="Times New Roman" w:hAnsi="Times New Roman"/>
-        </w:rPr>
         <w:t>TestResponse2.xhtml</w:t>
       </w:r>
     </w:p>
@@ -673,7 +712,6 @@
           <w:b/>
           <w:bCs/>
         </w:rPr>
-        <w:lastRenderedPageBreak/>
         <w:t>a</w:t>
       </w:r>
       <w:r>
@@ -835,10 +873,446 @@
           <w:rFonts w:ascii="Times New Roman" w:hAnsi="Times New Roman"/>
         </w:rPr>
         <w:tab/>
+        <w:t xml:space="preserve">I next updated the JSF application to use predefined and styled layouts for structuring the form and response pages. After creating a layout file and JSF fragments, I restarted the JBoss server and ran the </w:t>
+      </w:r>
+      <w:proofErr w:type="spellStart"/>
+      <w:r>
+        <w:rPr>
+          <w:rFonts w:ascii="Times New Roman" w:hAnsi="Times New Roman"/>
+        </w:rPr>
+        <w:t>TestForm.xhtml</w:t>
+      </w:r>
+      <w:proofErr w:type="spellEnd"/>
+      <w:r>
+        <w:rPr>
+          <w:rFonts w:ascii="Times New Roman" w:hAnsi="Times New Roman"/>
+        </w:rPr>
+        <w:t xml:space="preserve"> page again.</w:t>
+      </w:r>
+      <w:r>
+        <w:rPr>
+          <w:rFonts w:ascii="Times New Roman" w:hAnsi="Times New Roman"/>
+        </w:rPr>
+        <w:t xml:space="preserve"> Then, the form and response pages contained the centered header and footer.</w:t>
+      </w:r>
+    </w:p>
+    <w:p>
+      <w:pPr>
+        <w:pStyle w:val="BodyText2"/>
+        <w:ind w:firstLine="0"/>
+        <w:rPr>
+          <w:rFonts w:ascii="Times New Roman" w:hAnsi="Times New Roman"/>
+        </w:rPr>
+      </w:pPr>
+      <w:r>
+        <w:rPr>
+          <w:rFonts w:ascii="Times New Roman" w:hAnsi="Times New Roman"/>
+          <w:noProof/>
+        </w:rPr>
+        <w:drawing>
+          <wp:inline distT="0" distB="0" distL="0" distR="0" wp14:anchorId="07E2FAEA" wp14:editId="2DC5E114">
+            <wp:extent cx="5943600" cy="3017520"/>
+            <wp:effectExtent l="0" t="0" r="0" b="5080"/>
+            <wp:docPr id="2" name="Picture 2" descr="A screenshot of a computer screen&#10;&#10;Description automatically generated"/>
+            <wp:cNvGraphicFramePr>
+              <a:graphicFrameLocks xmlns:a="http://schemas.openxmlformats.org/drawingml/2006/main" noChangeAspect="1"/>
+            </wp:cNvGraphicFramePr>
+            <a:graphic xmlns:a="http://schemas.openxmlformats.org/drawingml/2006/main">
+              <a:graphicData uri="http://schemas.openxmlformats.org/drawingml/2006/picture">
+                <pic:pic xmlns:pic="http://schemas.openxmlformats.org/drawingml/2006/picture">
+                  <pic:nvPicPr>
+                    <pic:cNvPr id="2" name="Picture 2" descr="A screenshot of a computer screen&#10;&#10;Description automatically generated"/>
+                    <pic:cNvPicPr/>
+                  </pic:nvPicPr>
+                  <pic:blipFill>
+                    <a:blip r:embed="rId19">
+                      <a:extLst>
+                        <a:ext uri="{28A0092B-C50C-407E-A947-70E740481C1C}">
+                          <a14:useLocalDpi xmlns:a14="http://schemas.microsoft.com/office/drawing/2010/main" val="0"/>
+                        </a:ext>
+                      </a:extLst>
+                    </a:blip>
+                    <a:stretch>
+                      <a:fillRect/>
+                    </a:stretch>
+                  </pic:blipFill>
+                  <pic:spPr>
+                    <a:xfrm>
+                      <a:off x="0" y="0"/>
+                      <a:ext cx="5943600" cy="3017520"/>
+                    </a:xfrm>
+                    <a:prstGeom prst="rect">
+                      <a:avLst/>
+                    </a:prstGeom>
+                  </pic:spPr>
+                </pic:pic>
+              </a:graphicData>
+            </a:graphic>
+          </wp:inline>
+        </w:drawing>
+      </w:r>
+    </w:p>
+    <w:p>
+      <w:pPr>
+        <w:pStyle w:val="BodyText2"/>
+        <w:ind w:firstLine="0"/>
+        <w:rPr>
+          <w:rFonts w:ascii="Times New Roman" w:hAnsi="Times New Roman"/>
+        </w:rPr>
+      </w:pPr>
+      <w:r>
+        <w:rPr>
+          <w:rFonts w:ascii="Times New Roman" w:hAnsi="Times New Roman"/>
+          <w:noProof/>
+        </w:rPr>
+        <w:lastRenderedPageBreak/>
+        <w:drawing>
+          <wp:inline distT="0" distB="0" distL="0" distR="0" wp14:anchorId="721CA7F2" wp14:editId="5E2C2837">
+            <wp:extent cx="5943600" cy="2973705"/>
+            <wp:effectExtent l="0" t="0" r="0" b="0"/>
+            <wp:docPr id="3" name="Picture 3" descr="A screenshot of a cell phone&#10;&#10;Description automatically generated"/>
+            <wp:cNvGraphicFramePr>
+              <a:graphicFrameLocks xmlns:a="http://schemas.openxmlformats.org/drawingml/2006/main" noChangeAspect="1"/>
+            </wp:cNvGraphicFramePr>
+            <a:graphic xmlns:a="http://schemas.openxmlformats.org/drawingml/2006/main">
+              <a:graphicData uri="http://schemas.openxmlformats.org/drawingml/2006/picture">
+                <pic:pic xmlns:pic="http://schemas.openxmlformats.org/drawingml/2006/picture">
+                  <pic:nvPicPr>
+                    <pic:cNvPr id="3" name="Picture 3" descr="A screenshot of a cell phone&#10;&#10;Description automatically generated"/>
+                    <pic:cNvPicPr/>
+                  </pic:nvPicPr>
+                  <pic:blipFill>
+                    <a:blip r:embed="rId20">
+                      <a:extLst>
+                        <a:ext uri="{28A0092B-C50C-407E-A947-70E740481C1C}">
+                          <a14:useLocalDpi xmlns:a14="http://schemas.microsoft.com/office/drawing/2010/main" val="0"/>
+                        </a:ext>
+                      </a:extLst>
+                    </a:blip>
+                    <a:stretch>
+                      <a:fillRect/>
+                    </a:stretch>
+                  </pic:blipFill>
+                  <pic:spPr>
+                    <a:xfrm>
+                      <a:off x="0" y="0"/>
+                      <a:ext cx="5943600" cy="2973705"/>
+                    </a:xfrm>
+                    <a:prstGeom prst="rect">
+                      <a:avLst/>
+                    </a:prstGeom>
+                  </pic:spPr>
+                </pic:pic>
+              </a:graphicData>
+            </a:graphic>
+          </wp:inline>
+        </w:drawing>
+      </w:r>
+    </w:p>
+    <w:p>
+      <w:pPr>
+        <w:pStyle w:val="BodyText2"/>
+        <w:ind w:firstLine="0"/>
+        <w:rPr>
+          <w:rFonts w:ascii="Times New Roman" w:hAnsi="Times New Roman"/>
+        </w:rPr>
+      </w:pPr>
+      <w:r>
+        <w:rPr>
+          <w:rFonts w:ascii="Times New Roman" w:hAnsi="Times New Roman"/>
+        </w:rPr>
+        <w:t xml:space="preserve">Per the assignment instructions, I wrote a basic CSS stylesheet for the login and response pages, then imported it into the </w:t>
+      </w:r>
+      <w:proofErr w:type="spellStart"/>
+      <w:r>
+        <w:rPr>
+          <w:rFonts w:ascii="Times New Roman" w:hAnsi="Times New Roman"/>
+        </w:rPr>
+        <w:t>commonLayout.xhtml</w:t>
+      </w:r>
+      <w:proofErr w:type="spellEnd"/>
+      <w:r>
+        <w:rPr>
+          <w:rFonts w:ascii="Times New Roman" w:hAnsi="Times New Roman"/>
+        </w:rPr>
+        <w:t xml:space="preserve"> template. The new header and footer styles, along with an additional “back” button on the response pages, are shown in screenshots below.</w:t>
+      </w:r>
+    </w:p>
+    <w:p>
+      <w:pPr>
+        <w:pStyle w:val="BodyText2"/>
+        <w:ind w:firstLine="0"/>
+        <w:rPr>
+          <w:rFonts w:ascii="Times New Roman" w:hAnsi="Times New Roman"/>
+        </w:rPr>
+      </w:pPr>
+      <w:r>
+        <w:rPr>
+          <w:rFonts w:ascii="Times New Roman" w:hAnsi="Times New Roman"/>
+          <w:noProof/>
+        </w:rPr>
+        <w:drawing>
+          <wp:inline distT="0" distB="0" distL="0" distR="0" wp14:anchorId="4E796614" wp14:editId="2B287712">
+            <wp:extent cx="5943600" cy="3482340"/>
+            <wp:effectExtent l="0" t="0" r="0" b="0"/>
+            <wp:docPr id="4" name="Picture 4" descr="A screenshot of a computer screen&#10;&#10;Description automatically generated"/>
+            <wp:cNvGraphicFramePr>
+              <a:graphicFrameLocks xmlns:a="http://schemas.openxmlformats.org/drawingml/2006/main" noChangeAspect="1"/>
+            </wp:cNvGraphicFramePr>
+            <a:graphic xmlns:a="http://schemas.openxmlformats.org/drawingml/2006/main">
+              <a:graphicData uri="http://schemas.openxmlformats.org/drawingml/2006/picture">
+                <pic:pic xmlns:pic="http://schemas.openxmlformats.org/drawingml/2006/picture">
+                  <pic:nvPicPr>
+                    <pic:cNvPr id="4" name="Picture 4" descr="A screenshot of a computer screen&#10;&#10;Description automatically generated"/>
+                    <pic:cNvPicPr/>
+                  </pic:nvPicPr>
+                  <pic:blipFill>
+                    <a:blip r:embed="rId21" cstate="print">
+                      <a:extLst>
+                        <a:ext uri="{28A0092B-C50C-407E-A947-70E740481C1C}">
+                          <a14:useLocalDpi xmlns:a14="http://schemas.microsoft.com/office/drawing/2010/main" val="0"/>
+                        </a:ext>
+                      </a:extLst>
+                    </a:blip>
+                    <a:stretch>
+                      <a:fillRect/>
+                    </a:stretch>
+                  </pic:blipFill>
+                  <pic:spPr>
+                    <a:xfrm>
+                      <a:off x="0" y="0"/>
+                      <a:ext cx="5943600" cy="3482340"/>
+                    </a:xfrm>
+                    <a:prstGeom prst="rect">
+                      <a:avLst/>
+                    </a:prstGeom>
+                  </pic:spPr>
+                </pic:pic>
+              </a:graphicData>
+            </a:graphic>
+          </wp:inline>
+        </w:drawing>
+      </w:r>
+    </w:p>
+    <w:p>
+      <w:pPr>
+        <w:pStyle w:val="BodyText2"/>
+        <w:ind w:firstLine="0"/>
+        <w:rPr>
+          <w:rFonts w:ascii="Times New Roman" w:hAnsi="Times New Roman"/>
+        </w:rPr>
+      </w:pPr>
+      <w:r>
+        <w:rPr>
+          <w:rFonts w:ascii="Times New Roman" w:hAnsi="Times New Roman"/>
+          <w:noProof/>
+        </w:rPr>
+        <w:lastRenderedPageBreak/>
+        <w:drawing>
+          <wp:inline distT="0" distB="0" distL="0" distR="0" wp14:anchorId="19277585" wp14:editId="550A6900">
+            <wp:extent cx="5943600" cy="3482340"/>
+            <wp:effectExtent l="0" t="0" r="0" b="0"/>
+            <wp:docPr id="5" name="Picture 5" descr="A screenshot of a computer screen&#10;&#10;Description automatically generated"/>
+            <wp:cNvGraphicFramePr>
+              <a:graphicFrameLocks xmlns:a="http://schemas.openxmlformats.org/drawingml/2006/main" noChangeAspect="1"/>
+            </wp:cNvGraphicFramePr>
+            <a:graphic xmlns:a="http://schemas.openxmlformats.org/drawingml/2006/main">
+              <a:graphicData uri="http://schemas.openxmlformats.org/drawingml/2006/picture">
+                <pic:pic xmlns:pic="http://schemas.openxmlformats.org/drawingml/2006/picture">
+                  <pic:nvPicPr>
+                    <pic:cNvPr id="5" name="Picture 5" descr="A screenshot of a computer screen&#10;&#10;Description automatically generated"/>
+                    <pic:cNvPicPr/>
+                  </pic:nvPicPr>
+                  <pic:blipFill>
+                    <a:blip r:embed="rId22" cstate="print">
+                      <a:extLst>
+                        <a:ext uri="{28A0092B-C50C-407E-A947-70E740481C1C}">
+                          <a14:useLocalDpi xmlns:a14="http://schemas.microsoft.com/office/drawing/2010/main" val="0"/>
+                        </a:ext>
+                      </a:extLst>
+                    </a:blip>
+                    <a:stretch>
+                      <a:fillRect/>
+                    </a:stretch>
+                  </pic:blipFill>
+                  <pic:spPr>
+                    <a:xfrm>
+                      <a:off x="0" y="0"/>
+                      <a:ext cx="5943600" cy="3482340"/>
+                    </a:xfrm>
+                    <a:prstGeom prst="rect">
+                      <a:avLst/>
+                    </a:prstGeom>
+                  </pic:spPr>
+                </pic:pic>
+              </a:graphicData>
+            </a:graphic>
+          </wp:inline>
+        </w:drawing>
+      </w:r>
+    </w:p>
+    <w:p>
+      <w:pPr>
+        <w:pStyle w:val="BodyText2"/>
+        <w:ind w:firstLine="0"/>
+        <w:rPr>
+          <w:rFonts w:ascii="Times New Roman" w:hAnsi="Times New Roman"/>
+        </w:rPr>
+      </w:pPr>
+      <w:r>
+        <w:rPr>
+          <w:rFonts w:ascii="Times New Roman" w:hAnsi="Times New Roman"/>
+          <w:noProof/>
+        </w:rPr>
+        <w:drawing>
+          <wp:inline distT="0" distB="0" distL="0" distR="0" wp14:anchorId="310766FC" wp14:editId="12162327">
+            <wp:extent cx="5943600" cy="3482340"/>
+            <wp:effectExtent l="0" t="0" r="0" b="0"/>
+            <wp:docPr id="6" name="Picture 6" descr="A screenshot of a computer screen&#10;&#10;Description automatically generated"/>
+            <wp:cNvGraphicFramePr>
+              <a:graphicFrameLocks xmlns:a="http://schemas.openxmlformats.org/drawingml/2006/main" noChangeAspect="1"/>
+            </wp:cNvGraphicFramePr>
+            <a:graphic xmlns:a="http://schemas.openxmlformats.org/drawingml/2006/main">
+              <a:graphicData uri="http://schemas.openxmlformats.org/drawingml/2006/picture">
+                <pic:pic xmlns:pic="http://schemas.openxmlformats.org/drawingml/2006/picture">
+                  <pic:nvPicPr>
+                    <pic:cNvPr id="6" name="Picture 6" descr="A screenshot of a computer screen&#10;&#10;Description automatically generated"/>
+                    <pic:cNvPicPr/>
+                  </pic:nvPicPr>
+                  <pic:blipFill>
+                    <a:blip r:embed="rId23" cstate="print">
+                      <a:extLst>
+                        <a:ext uri="{28A0092B-C50C-407E-A947-70E740481C1C}">
+                          <a14:useLocalDpi xmlns:a14="http://schemas.microsoft.com/office/drawing/2010/main" val="0"/>
+                        </a:ext>
+                      </a:extLst>
+                    </a:blip>
+                    <a:stretch>
+                      <a:fillRect/>
+                    </a:stretch>
+                  </pic:blipFill>
+                  <pic:spPr>
+                    <a:xfrm>
+                      <a:off x="0" y="0"/>
+                      <a:ext cx="5943600" cy="3482340"/>
+                    </a:xfrm>
+                    <a:prstGeom prst="rect">
+                      <a:avLst/>
+                    </a:prstGeom>
+                  </pic:spPr>
+                </pic:pic>
+              </a:graphicData>
+            </a:graphic>
+          </wp:inline>
+        </w:drawing>
+      </w:r>
+    </w:p>
+    <w:p>
+      <w:pPr>
+        <w:pStyle w:val="BodyText2"/>
+        <w:ind w:firstLine="0"/>
+        <w:rPr>
+          <w:rFonts w:ascii="Times New Roman" w:hAnsi="Times New Roman"/>
+        </w:rPr>
+      </w:pPr>
+      <w:r>
+        <w:rPr>
+          <w:rFonts w:ascii="Times New Roman" w:hAnsi="Times New Roman"/>
+        </w:rPr>
+        <w:t xml:space="preserve">The last requirement for this assignment involved implementing an Orders Managed Bean and a data grid on the </w:t>
+      </w:r>
+      <w:proofErr w:type="spellStart"/>
+      <w:r>
+        <w:rPr>
+          <w:rFonts w:ascii="Times New Roman" w:hAnsi="Times New Roman"/>
+        </w:rPr>
+        <w:t>TestResponse.xhtml</w:t>
+      </w:r>
+      <w:proofErr w:type="spellEnd"/>
+      <w:r>
+        <w:rPr>
+          <w:rFonts w:ascii="Times New Roman" w:hAnsi="Times New Roman"/>
+        </w:rPr>
+        <w:t xml:space="preserve"> view displaying a list of Order items.</w:t>
+      </w:r>
+      <w:r>
+        <w:rPr>
+          <w:rFonts w:ascii="Times New Roman" w:hAnsi="Times New Roman"/>
+        </w:rPr>
+        <w:t xml:space="preserve"> I created a few custom CSS classes to slightly style the grid</w:t>
+      </w:r>
+      <w:r>
+        <w:rPr>
+          <w:rFonts w:ascii="Times New Roman" w:hAnsi="Times New Roman"/>
+        </w:rPr>
+        <w:t>, which can be seen in the picture below</w:t>
+      </w:r>
+      <w:r>
+        <w:rPr>
+          <w:rFonts w:ascii="Times New Roman" w:hAnsi="Times New Roman"/>
+        </w:rPr>
+        <w:t>.</w:t>
+      </w:r>
+    </w:p>
+    <w:p>
+      <w:pPr>
+        <w:pStyle w:val="BodyText2"/>
+        <w:ind w:firstLine="0"/>
+        <w:rPr>
+          <w:rFonts w:ascii="Times New Roman" w:hAnsi="Times New Roman"/>
+        </w:rPr>
+      </w:pPr>
+      <w:r>
+        <w:rPr>
+          <w:rFonts w:ascii="Times New Roman" w:hAnsi="Times New Roman"/>
+          <w:noProof/>
+        </w:rPr>
+        <w:lastRenderedPageBreak/>
+        <w:drawing>
+          <wp:inline distT="0" distB="0" distL="0" distR="0" wp14:anchorId="286EA5F6" wp14:editId="5C5EC2E0">
+            <wp:extent cx="5943600" cy="3482340"/>
+            <wp:effectExtent l="0" t="0" r="0" b="0"/>
+            <wp:docPr id="7" name="Picture 7" descr="A screenshot of a computer screen&#10;&#10;Description automatically generated"/>
+            <wp:cNvGraphicFramePr>
+              <a:graphicFrameLocks xmlns:a="http://schemas.openxmlformats.org/drawingml/2006/main" noChangeAspect="1"/>
+            </wp:cNvGraphicFramePr>
+            <a:graphic xmlns:a="http://schemas.openxmlformats.org/drawingml/2006/main">
+              <a:graphicData uri="http://schemas.openxmlformats.org/drawingml/2006/picture">
+                <pic:pic xmlns:pic="http://schemas.openxmlformats.org/drawingml/2006/picture">
+                  <pic:nvPicPr>
+                    <pic:cNvPr id="7" name="Picture 7" descr="A screenshot of a computer screen&#10;&#10;Description automatically generated"/>
+                    <pic:cNvPicPr/>
+                  </pic:nvPicPr>
+                  <pic:blipFill>
+                    <a:blip r:embed="rId24" cstate="print">
+                      <a:extLst>
+                        <a:ext uri="{28A0092B-C50C-407E-A947-70E740481C1C}">
+                          <a14:useLocalDpi xmlns:a14="http://schemas.microsoft.com/office/drawing/2010/main" val="0"/>
+                        </a:ext>
+                      </a:extLst>
+                    </a:blip>
+                    <a:stretch>
+                      <a:fillRect/>
+                    </a:stretch>
+                  </pic:blipFill>
+                  <pic:spPr>
+                    <a:xfrm>
+                      <a:off x="0" y="0"/>
+                      <a:ext cx="5943600" cy="3482340"/>
+                    </a:xfrm>
+                    <a:prstGeom prst="rect">
+                      <a:avLst/>
+                    </a:prstGeom>
+                  </pic:spPr>
+                </pic:pic>
+              </a:graphicData>
+            </a:graphic>
+          </wp:inline>
+        </w:drawing>
       </w:r>
     </w:p>
     <w:sectPr>
-      <w:headerReference w:type="default" r:id="rId19"/>
+      <w:headerReference w:type="default" r:id="rId25"/>
       <w:pgSz w:w="12240" w:h="15840" w:code="1"/>
       <w:pgMar w:top="1440" w:right="1440" w:bottom="1440" w:left="1440" w:header="720" w:footer="720" w:gutter="0"/>
       <w:pgNumType w:start="2"/>
@@ -1156,7 +1630,7 @@
   <w:abstractNum w:abstractNumId="0" w15:restartNumberingAfterBreak="0">
     <w:nsid w:val="20E40B84"/>
     <w:multiLevelType w:val="hybridMultilevel"/>
-    <w:tmpl w:val="E6760404"/>
+    <w:tmpl w:val="F08E1358"/>
     <w:lvl w:ilvl="0" w:tplc="04090001">
       <w:start w:val="1"/>
       <w:numFmt w:val="bullet"/>
@@ -1193,16 +1667,15 @@
         <w:rFonts w:ascii="Wingdings" w:hAnsi="Wingdings" w:hint="default"/>
       </w:rPr>
     </w:lvl>
-    <w:lvl w:ilvl="3" w:tplc="04090001" w:tentative="1">
-      <w:start w:val="1"/>
+    <w:lvl w:ilvl="3" w:tplc="82209D0A">
       <w:numFmt w:val="bullet"/>
-      <w:lvlText w:val=""/>
+      <w:lvlText w:val="-"/>
       <w:lvlJc w:val="left"/>
       <w:pPr>
         <w:ind w:left="2880" w:hanging="360"/>
       </w:pPr>
       <w:rPr>
-        <w:rFonts w:ascii="Symbol" w:hAnsi="Symbol" w:hint="default"/>
+        <w:rFonts w:ascii="Times New Roman" w:eastAsia="Times New Roman" w:hAnsi="Times New Roman" w:cs="Times New Roman" w:hint="default"/>
       </w:rPr>
     </w:lvl>
     <w:lvl w:ilvl="4" w:tplc="04090003" w:tentative="1">
@@ -2318,11 +2791,6 @@
 </file>
 
 <file path=customXml/item1.xml><?xml version="1.0" encoding="utf-8"?>
-<?mso-contentType ?>
-<spe:Receivers xmlns:spe="http://schemas.microsoft.com/sharepoint/events"/>
-</file>
-
-<file path=customXml/item2.xml><?xml version="1.0" encoding="utf-8"?>
 <ct:contentTypeSchema xmlns:ct="http://schemas.microsoft.com/office/2006/metadata/contentType" xmlns:ma="http://schemas.microsoft.com/office/2006/metadata/properties/metaAttributes" ct:_="" ma:_="" ma:contentTypeName="Document or File" ma:contentTypeID="0x010100A30BC5E90BED914E81F4B67CDEADBEEF007596C085266C08468B7E3724CEC138A3" ma:contentTypeVersion="14" ma:contentTypeDescription="Create a new document." ma:contentTypeScope="" ma:versionID="3173248768c23e75f870acfc09cb1ddf">
   <xsd:schema xmlns:xsd="http://www.w3.org/2001/XMLSchema" xmlns:xs="http://www.w3.org/2001/XMLSchema" xmlns:p="http://schemas.microsoft.com/office/2006/metadata/properties" xmlns:ns1="http://schemas.microsoft.com/sharepoint/v3" xmlns:ns2="458f3126-62e3-4757-938f-c105dc721ec7" xmlns:ns3="0786fbbe-922f-430a-93e5-eec71e297dba" targetNamespace="http://schemas.microsoft.com/office/2006/metadata/properties" ma:root="true" ma:fieldsID="02c874db7be3b1491054821abf4c0f69" ns1:_="" ns2:_="" ns3:_="">
     <xsd:import namespace="http://schemas.microsoft.com/sharepoint/v3"/>
@@ -2574,7 +3042,35 @@
 </ct:contentTypeSchema>
 </file>
 
+<file path=customXml/item2.xml><?xml version="1.0" encoding="utf-8"?>
+<?mso-contentType ?>
+<spe:Receivers xmlns:spe="http://schemas.microsoft.com/sharepoint/events"/>
+</file>
+
 <file path=customXml/item3.xml><?xml version="1.0" encoding="utf-8"?>
+<?mso-contentType ?>
+<customXsn xmlns="http://schemas.microsoft.com/office/2006/metadata/customXsn">
+  <xsnLocation/>
+  <cached>True</cached>
+  <openByDefault>False</openByDefault>
+  <xsnScope>/sites/cdd/editing/Shared Documents</xsnScope>
+</customXsn>
+</file>
+
+<file path=customXml/item4.xml><?xml version="1.0" encoding="utf-8"?>
+<?mso-contentType ?>
+<FormTemplates xmlns="http://schemas.microsoft.com/sharepoint/v3/contenttype/forms">
+  <Display>DocumentLibraryForm</Display>
+  <Edit>DocumentLibraryForm</Edit>
+  <New>DocumentLibraryForm</New>
+</FormTemplates>
+</file>
+
+<file path=customXml/item5.xml><?xml version="1.0" encoding="utf-8"?>
+<b:Sources xmlns:b="http://schemas.openxmlformats.org/officeDocument/2006/bibliography" xmlns="http://schemas.openxmlformats.org/officeDocument/2006/bibliography" SelectedStyle="\APA.XSL" StyleName="APA"/>
+</file>
+
+<file path=customXml/item6.xml><?xml version="1.0" encoding="utf-8"?>
 <p:properties xmlns:p="http://schemas.microsoft.com/office/2006/metadata/properties" xmlns:xsi="http://www.w3.org/2001/XMLSchema-instance" xmlns:pc="http://schemas.microsoft.com/office/infopath/2007/PartnerControls">
   <documentManagement>
     <DocumentComments xmlns="http://schemas.microsoft.com/sharepoint/v3" xsi:nil="true"/>
@@ -2626,38 +3122,7 @@
 </p:properties>
 </file>
 
-<file path=customXml/item4.xml><?xml version="1.0" encoding="utf-8"?>
-<b:Sources xmlns:b="http://schemas.openxmlformats.org/officeDocument/2006/bibliography" xmlns="http://schemas.openxmlformats.org/officeDocument/2006/bibliography" SelectedStyle="\APA.XSL" StyleName="APA"/>
-</file>
-
-<file path=customXml/item5.xml><?xml version="1.0" encoding="utf-8"?>
-<?mso-contentType ?>
-<FormTemplates xmlns="http://schemas.microsoft.com/sharepoint/v3/contenttype/forms">
-  <Display>DocumentLibraryForm</Display>
-  <Edit>DocumentLibraryForm</Edit>
-  <New>DocumentLibraryForm</New>
-</FormTemplates>
-</file>
-
-<file path=customXml/item6.xml><?xml version="1.0" encoding="utf-8"?>
-<?mso-contentType ?>
-<customXsn xmlns="http://schemas.microsoft.com/office/2006/metadata/customXsn">
-  <xsnLocation/>
-  <cached>True</cached>
-  <openByDefault>False</openByDefault>
-  <xsnScope>/sites/cdd/editing/Shared Documents</xsnScope>
-</customXsn>
-</file>
-
 <file path=customXml/itemProps1.xml><?xml version="1.0" encoding="utf-8"?>
-<ds:datastoreItem xmlns:ds="http://schemas.openxmlformats.org/officeDocument/2006/customXml" ds:itemID="{4CBFD2A6-BDB9-402D-A955-7ADE8D5F175C}">
-  <ds:schemaRefs>
-    <ds:schemaRef ds:uri="http://schemas.microsoft.com/sharepoint/events"/>
-  </ds:schemaRefs>
-</ds:datastoreItem>
-</file>
-
-<file path=customXml/itemProps2.xml><?xml version="1.0" encoding="utf-8"?>
 <ds:datastoreItem xmlns:ds="http://schemas.openxmlformats.org/officeDocument/2006/customXml" ds:itemID="{2EBE6305-22E2-4247-938E-F6379E93FD5E}">
   <ds:schemaRefs>
     <ds:schemaRef ds:uri="http://schemas.microsoft.com/office/2006/metadata/contentType"/>
@@ -2677,7 +3142,39 @@
 </ds:datastoreItem>
 </file>
 
+<file path=customXml/itemProps2.xml><?xml version="1.0" encoding="utf-8"?>
+<ds:datastoreItem xmlns:ds="http://schemas.openxmlformats.org/officeDocument/2006/customXml" ds:itemID="{4CBFD2A6-BDB9-402D-A955-7ADE8D5F175C}">
+  <ds:schemaRefs>
+    <ds:schemaRef ds:uri="http://schemas.microsoft.com/sharepoint/events"/>
+  </ds:schemaRefs>
+</ds:datastoreItem>
+</file>
+
 <file path=customXml/itemProps3.xml><?xml version="1.0" encoding="utf-8"?>
+<ds:datastoreItem xmlns:ds="http://schemas.openxmlformats.org/officeDocument/2006/customXml" ds:itemID="{FEBE1D09-AAC8-41FB-A35B-61A922A60E33}">
+  <ds:schemaRefs>
+    <ds:schemaRef ds:uri="http://schemas.microsoft.com/office/2006/metadata/customXsn"/>
+  </ds:schemaRefs>
+</ds:datastoreItem>
+</file>
+
+<file path=customXml/itemProps4.xml><?xml version="1.0" encoding="utf-8"?>
+<ds:datastoreItem xmlns:ds="http://schemas.openxmlformats.org/officeDocument/2006/customXml" ds:itemID="{5891403F-11A3-4356-B991-9AA2B836E123}">
+  <ds:schemaRefs>
+    <ds:schemaRef ds:uri="http://schemas.microsoft.com/sharepoint/v3/contenttype/forms"/>
+  </ds:schemaRefs>
+</ds:datastoreItem>
+</file>
+
+<file path=customXml/itemProps5.xml><?xml version="1.0" encoding="utf-8"?>
+<ds:datastoreItem xmlns:ds="http://schemas.openxmlformats.org/officeDocument/2006/customXml" ds:itemID="{9DD854B9-C981-E041-B2CC-D181055C7EF9}">
+  <ds:schemaRefs>
+    <ds:schemaRef ds:uri="http://schemas.openxmlformats.org/officeDocument/2006/bibliography"/>
+  </ds:schemaRefs>
+</ds:datastoreItem>
+</file>
+
+<file path=customXml/itemProps6.xml><?xml version="1.0" encoding="utf-8"?>
 <ds:datastoreItem xmlns:ds="http://schemas.openxmlformats.org/officeDocument/2006/customXml" ds:itemID="{1236DD09-023E-48E8-9BEE-6AF60D0D7DF6}">
   <ds:schemaRefs>
     <ds:schemaRef ds:uri="http://schemas.microsoft.com/office/2006/metadata/properties"/>
@@ -2686,28 +3183,4 @@
     <ds:schemaRef ds:uri="458f3126-62e3-4757-938f-c105dc721ec7"/>
   </ds:schemaRefs>
 </ds:datastoreItem>
-</file>
-
-<file path=customXml/itemProps4.xml><?xml version="1.0" encoding="utf-8"?>
-<ds:datastoreItem xmlns:ds="http://schemas.openxmlformats.org/officeDocument/2006/customXml" ds:itemID="{9DD854B9-C981-E041-B2CC-D181055C7EF9}">
-  <ds:schemaRefs>
-    <ds:schemaRef ds:uri="http://schemas.openxmlformats.org/officeDocument/2006/bibliography"/>
-  </ds:schemaRefs>
-</ds:datastoreItem>
-</file>
-
-<file path=customXml/itemProps5.xml><?xml version="1.0" encoding="utf-8"?>
-<ds:datastoreItem xmlns:ds="http://schemas.openxmlformats.org/officeDocument/2006/customXml" ds:itemID="{5891403F-11A3-4356-B991-9AA2B836E123}">
-  <ds:schemaRefs>
-    <ds:schemaRef ds:uri="http://schemas.microsoft.com/sharepoint/v3/contenttype/forms"/>
-  </ds:schemaRefs>
-</ds:datastoreItem>
-</file>
-
-<file path=customXml/itemProps6.xml><?xml version="1.0" encoding="utf-8"?>
-<ds:datastoreItem xmlns:ds="http://schemas.openxmlformats.org/officeDocument/2006/customXml" ds:itemID="{FEBE1D09-AAC8-41FB-A35B-61A922A60E33}">
-  <ds:schemaRefs>
-    <ds:schemaRef ds:uri="http://schemas.microsoft.com/office/2006/metadata/customXsn"/>
-  </ds:schemaRefs>
-</ds:datastoreItem>
 </file>
</xml_diff>